<commit_message>
Rearranged to match submitted. Nearly finished report.
</commit_message>
<xml_diff>
--- a/McCann_HW_2.docx
+++ b/McCann_HW_2.docx
@@ -10,6 +10,13 @@
           <w:szCs w:val="24"/>
         </w:rPr>
       </w:pPr>
+      <w:r>
+        <w:rPr>
+          <w:sz w:val="24"/>
+          <w:szCs w:val="24"/>
+        </w:rPr>
+        <w:t xml:space="preserve">      </w:t>
+      </w:r>
     </w:p>
     <w:p>
       <w:pPr>
@@ -941,71 +948,430 @@
           <w:sz w:val="24"/>
           <w:szCs w:val="24"/>
         </w:rPr>
-        <w:t>Correctness:</w:t>
-      </w:r>
-    </w:p>
-    <w:p>
-      <w:pPr>
-        <w:rPr>
-          <w:rFonts w:ascii="Courier New" w:hAnsi="Courier New" w:cs="Courier New"/>
-          <w:sz w:val="24"/>
-          <w:szCs w:val="24"/>
-        </w:rPr>
-      </w:pPr>
-    </w:p>
-    <w:p>
-      <w:pPr>
-        <w:rPr>
-          <w:rFonts w:ascii="Courier New" w:hAnsi="Courier New" w:cs="Courier New"/>
-          <w:sz w:val="24"/>
-          <w:szCs w:val="24"/>
-        </w:rPr>
-      </w:pPr>
-    </w:p>
-    <w:p>
-      <w:pPr>
-        <w:rPr>
-          <w:rFonts w:ascii="Courier New" w:hAnsi="Courier New" w:cs="Courier New"/>
-          <w:sz w:val="24"/>
-          <w:szCs w:val="24"/>
-        </w:rPr>
-      </w:pPr>
-    </w:p>
-    <w:p>
-      <w:pPr>
-        <w:rPr>
-          <w:rFonts w:ascii="Courier New" w:hAnsi="Courier New" w:cs="Courier New"/>
-          <w:sz w:val="24"/>
-          <w:szCs w:val="24"/>
-        </w:rPr>
-      </w:pPr>
-    </w:p>
-    <w:p>
-      <w:pPr>
-        <w:rPr>
-          <w:rFonts w:ascii="Courier New" w:hAnsi="Courier New" w:cs="Courier New"/>
-          <w:sz w:val="24"/>
-          <w:szCs w:val="24"/>
-        </w:rPr>
-      </w:pPr>
-    </w:p>
-    <w:p>
-      <w:pPr>
-        <w:rPr>
-          <w:rFonts w:ascii="Courier New" w:hAnsi="Courier New" w:cs="Courier New"/>
-          <w:sz w:val="24"/>
-          <w:szCs w:val="24"/>
-        </w:rPr>
-      </w:pPr>
-    </w:p>
-    <w:p>
-      <w:pPr>
-        <w:rPr>
-          <w:rFonts w:ascii="Courier New" w:hAnsi="Courier New" w:cs="Courier New"/>
-          <w:sz w:val="24"/>
-          <w:szCs w:val="24"/>
-        </w:rPr>
-      </w:pPr>
+        <w:t>Complexity Class</w:t>
+      </w:r>
+      <w:r>
+        <w:rPr>
+          <w:rFonts w:ascii="Courier New" w:hAnsi="Courier New" w:cs="Courier New"/>
+          <w:sz w:val="24"/>
+          <w:szCs w:val="24"/>
+        </w:rPr>
+        <w:t>:</w:t>
+      </w:r>
+    </w:p>
+    <w:p>
+      <w:pPr>
+        <w:rPr>
+          <w:rFonts w:ascii="Courier New" w:eastAsiaTheme="minorEastAsia" w:hAnsi="Courier New" w:cs="Courier New"/>
+          <w:sz w:val="24"/>
+          <w:szCs w:val="24"/>
+        </w:rPr>
+      </w:pPr>
+      <m:oMathPara>
+        <m:oMath>
+          <m:r>
+            <w:rPr>
+              <w:rFonts w:ascii="Cambria Math" w:hAnsi="Cambria Math" w:cs="Courier New"/>
+              <w:sz w:val="24"/>
+              <w:szCs w:val="24"/>
+            </w:rPr>
+            <m:t>C</m:t>
+          </m:r>
+          <m:d>
+            <m:dPr>
+              <m:ctrlPr>
+                <w:rPr>
+                  <w:rFonts w:ascii="Cambria Math" w:hAnsi="Cambria Math" w:cs="Courier New"/>
+                  <w:i/>
+                  <w:sz w:val="24"/>
+                  <w:szCs w:val="24"/>
+                </w:rPr>
+              </m:ctrlPr>
+            </m:dPr>
+            <m:e>
+              <m:r>
+                <w:rPr>
+                  <w:rFonts w:ascii="Cambria Math" w:hAnsi="Cambria Math" w:cs="Courier New"/>
+                  <w:sz w:val="24"/>
+                  <w:szCs w:val="24"/>
+                </w:rPr>
+                <m:t>n</m:t>
+              </m:r>
+            </m:e>
+          </m:d>
+          <m:r>
+            <w:rPr>
+              <w:rFonts w:ascii="Cambria Math" w:hAnsi="Cambria Math" w:cs="Courier New"/>
+              <w:sz w:val="24"/>
+              <w:szCs w:val="24"/>
+            </w:rPr>
+            <m:t xml:space="preserve">= </m:t>
+          </m:r>
+          <m:nary>
+            <m:naryPr>
+              <m:chr m:val="∑"/>
+              <m:limLoc m:val="undOvr"/>
+              <m:ctrlPr>
+                <w:rPr>
+                  <w:rFonts w:ascii="Cambria Math" w:hAnsi="Cambria Math" w:cs="Courier New"/>
+                  <w:i/>
+                  <w:sz w:val="24"/>
+                  <w:szCs w:val="24"/>
+                </w:rPr>
+              </m:ctrlPr>
+            </m:naryPr>
+            <m:sub>
+              <m:r>
+                <w:rPr>
+                  <w:rFonts w:ascii="Cambria Math" w:hAnsi="Cambria Math" w:cs="Courier New"/>
+                  <w:sz w:val="24"/>
+                  <w:szCs w:val="24"/>
+                </w:rPr>
+                <m:t>i=0</m:t>
+              </m:r>
+            </m:sub>
+            <m:sup>
+              <m:r>
+                <w:rPr>
+                  <w:rFonts w:ascii="Cambria Math" w:hAnsi="Cambria Math" w:cs="Courier New"/>
+                  <w:sz w:val="24"/>
+                  <w:szCs w:val="24"/>
+                </w:rPr>
+                <m:t>n-1</m:t>
+              </m:r>
+            </m:sup>
+            <m:e>
+              <m:nary>
+                <m:naryPr>
+                  <m:chr m:val="∑"/>
+                  <m:limLoc m:val="undOvr"/>
+                  <m:ctrlPr>
+                    <w:rPr>
+                      <w:rFonts w:ascii="Cambria Math" w:hAnsi="Cambria Math" w:cs="Courier New"/>
+                      <w:i/>
+                      <w:sz w:val="24"/>
+                      <w:szCs w:val="24"/>
+                    </w:rPr>
+                  </m:ctrlPr>
+                </m:naryPr>
+                <m:sub>
+                  <m:r>
+                    <w:rPr>
+                      <w:rFonts w:ascii="Cambria Math" w:hAnsi="Cambria Math" w:cs="Courier New"/>
+                      <w:sz w:val="24"/>
+                      <w:szCs w:val="24"/>
+                    </w:rPr>
+                    <m:t>j=i</m:t>
+                  </m:r>
+                </m:sub>
+                <m:sup>
+                  <m:r>
+                    <w:rPr>
+                      <w:rFonts w:ascii="Cambria Math" w:hAnsi="Cambria Math" w:cs="Courier New"/>
+                      <w:sz w:val="24"/>
+                      <w:szCs w:val="24"/>
+                    </w:rPr>
+                    <m:t>n-1</m:t>
+                  </m:r>
+                </m:sup>
+                <m:e>
+                  <m:r>
+                    <w:rPr>
+                      <w:rFonts w:ascii="Cambria Math" w:hAnsi="Cambria Math" w:cs="Courier New"/>
+                      <w:sz w:val="24"/>
+                      <w:szCs w:val="24"/>
+                    </w:rPr>
+                    <m:t>1</m:t>
+                  </m:r>
+                </m:e>
+              </m:nary>
+            </m:e>
+          </m:nary>
+        </m:oMath>
+      </m:oMathPara>
+    </w:p>
+    <w:p>
+      <w:pPr>
+        <w:rPr>
+          <w:rFonts w:ascii="Courier New" w:eastAsiaTheme="minorEastAsia" w:hAnsi="Courier New" w:cs="Courier New"/>
+          <w:sz w:val="24"/>
+          <w:szCs w:val="24"/>
+        </w:rPr>
+      </w:pPr>
+      <m:oMathPara>
+        <m:oMath>
+          <m:r>
+            <w:rPr>
+              <w:rFonts w:ascii="Cambria Math" w:hAnsi="Cambria Math" w:cs="Courier New"/>
+              <w:sz w:val="24"/>
+              <w:szCs w:val="24"/>
+            </w:rPr>
+            <m:t>C</m:t>
+          </m:r>
+          <m:d>
+            <m:dPr>
+              <m:ctrlPr>
+                <w:rPr>
+                  <w:rFonts w:ascii="Cambria Math" w:hAnsi="Cambria Math" w:cs="Courier New"/>
+                  <w:i/>
+                  <w:sz w:val="24"/>
+                  <w:szCs w:val="24"/>
+                </w:rPr>
+              </m:ctrlPr>
+            </m:dPr>
+            <m:e>
+              <m:r>
+                <w:rPr>
+                  <w:rFonts w:ascii="Cambria Math" w:hAnsi="Cambria Math" w:cs="Courier New"/>
+                  <w:sz w:val="24"/>
+                  <w:szCs w:val="24"/>
+                </w:rPr>
+                <m:t>n</m:t>
+              </m:r>
+            </m:e>
+          </m:d>
+          <m:r>
+            <w:rPr>
+              <w:rFonts w:ascii="Cambria Math" w:hAnsi="Cambria Math" w:cs="Courier New"/>
+              <w:sz w:val="24"/>
+              <w:szCs w:val="24"/>
+            </w:rPr>
+            <m:t xml:space="preserve">= </m:t>
+          </m:r>
+          <m:nary>
+            <m:naryPr>
+              <m:chr m:val="∑"/>
+              <m:limLoc m:val="undOvr"/>
+              <m:ctrlPr>
+                <w:rPr>
+                  <w:rFonts w:ascii="Cambria Math" w:hAnsi="Cambria Math" w:cs="Courier New"/>
+                  <w:i/>
+                  <w:sz w:val="24"/>
+                  <w:szCs w:val="24"/>
+                </w:rPr>
+              </m:ctrlPr>
+            </m:naryPr>
+            <m:sub>
+              <m:r>
+                <w:rPr>
+                  <w:rFonts w:ascii="Cambria Math" w:hAnsi="Cambria Math" w:cs="Courier New"/>
+                  <w:sz w:val="24"/>
+                  <w:szCs w:val="24"/>
+                </w:rPr>
+                <m:t>i=0</m:t>
+              </m:r>
+            </m:sub>
+            <m:sup>
+              <m:r>
+                <w:rPr>
+                  <w:rFonts w:ascii="Cambria Math" w:hAnsi="Cambria Math" w:cs="Courier New"/>
+                  <w:sz w:val="24"/>
+                  <w:szCs w:val="24"/>
+                </w:rPr>
+                <m:t>n-1</m:t>
+              </m:r>
+            </m:sup>
+            <m:e>
+              <m:r>
+                <w:rPr>
+                  <w:rFonts w:ascii="Cambria Math" w:hAnsi="Cambria Math" w:cs="Courier New"/>
+                  <w:sz w:val="24"/>
+                  <w:szCs w:val="24"/>
+                </w:rPr>
+                <m:t>n</m:t>
+              </m:r>
+              <m:r>
+                <w:rPr>
+                  <w:rFonts w:ascii="Cambria Math" w:hAnsi="Cambria Math" w:cs="Courier New"/>
+                  <w:sz w:val="24"/>
+                  <w:szCs w:val="24"/>
+                </w:rPr>
+                <m:t>-i</m:t>
+              </m:r>
+            </m:e>
+          </m:nary>
+        </m:oMath>
+      </m:oMathPara>
+    </w:p>
+    <w:p>
+      <w:pPr>
+        <w:rPr>
+          <w:rFonts w:ascii="Courier New" w:eastAsiaTheme="minorEastAsia" w:hAnsi="Courier New" w:cs="Courier New"/>
+          <w:sz w:val="24"/>
+          <w:szCs w:val="24"/>
+        </w:rPr>
+      </w:pPr>
+      <m:oMathPara>
+        <m:oMath>
+          <m:r>
+            <w:rPr>
+              <w:rFonts w:ascii="Cambria Math" w:hAnsi="Cambria Math" w:cs="Courier New"/>
+              <w:sz w:val="24"/>
+              <w:szCs w:val="24"/>
+            </w:rPr>
+            <m:t>C</m:t>
+          </m:r>
+          <m:d>
+            <m:dPr>
+              <m:ctrlPr>
+                <w:rPr>
+                  <w:rFonts w:ascii="Cambria Math" w:hAnsi="Cambria Math" w:cs="Courier New"/>
+                  <w:i/>
+                  <w:sz w:val="24"/>
+                  <w:szCs w:val="24"/>
+                </w:rPr>
+              </m:ctrlPr>
+            </m:dPr>
+            <m:e>
+              <m:r>
+                <w:rPr>
+                  <w:rFonts w:ascii="Cambria Math" w:hAnsi="Cambria Math" w:cs="Courier New"/>
+                  <w:sz w:val="24"/>
+                  <w:szCs w:val="24"/>
+                </w:rPr>
+                <m:t>n</m:t>
+              </m:r>
+            </m:e>
+          </m:d>
+          <m:r>
+            <w:rPr>
+              <w:rFonts w:ascii="Cambria Math" w:hAnsi="Cambria Math" w:cs="Courier New"/>
+              <w:sz w:val="24"/>
+              <w:szCs w:val="24"/>
+            </w:rPr>
+            <m:t>=(n</m:t>
+          </m:r>
+          <m:d>
+            <m:dPr>
+              <m:ctrlPr>
+                <w:rPr>
+                  <w:rFonts w:ascii="Cambria Math" w:hAnsi="Cambria Math" w:cs="Courier New"/>
+                  <w:i/>
+                  <w:sz w:val="24"/>
+                  <w:szCs w:val="24"/>
+                </w:rPr>
+              </m:ctrlPr>
+            </m:dPr>
+            <m:e>
+              <m:r>
+                <w:rPr>
+                  <w:rFonts w:ascii="Cambria Math" w:hAnsi="Cambria Math" w:cs="Courier New"/>
+                  <w:sz w:val="24"/>
+                  <w:szCs w:val="24"/>
+                </w:rPr>
+                <m:t>n+1</m:t>
+              </m:r>
+            </m:e>
+          </m:d>
+          <m:r>
+            <w:rPr>
+              <w:rFonts w:ascii="Cambria Math" w:hAnsi="Cambria Math" w:cs="Courier New"/>
+              <w:sz w:val="24"/>
+              <w:szCs w:val="24"/>
+            </w:rPr>
+            <m:t>)</m:t>
+          </m:r>
+          <m:r>
+            <w:rPr>
+              <w:rFonts w:ascii="Cambria Math" w:hAnsi="Cambria Math" w:cs="Courier New"/>
+              <w:sz w:val="24"/>
+              <w:szCs w:val="24"/>
+            </w:rPr>
+            <m:t>/2</m:t>
+          </m:r>
+        </m:oMath>
+      </m:oMathPara>
+    </w:p>
+    <w:p>
+      <w:pPr>
+        <w:rPr>
+          <w:rFonts w:ascii="Courier New" w:eastAsiaTheme="minorEastAsia" w:hAnsi="Courier New" w:cs="Courier New"/>
+          <w:sz w:val="24"/>
+          <w:szCs w:val="24"/>
+        </w:rPr>
+      </w:pPr>
+      <m:oMathPara>
+        <m:oMath>
+          <m:r>
+            <w:rPr>
+              <w:rFonts w:ascii="Cambria Math" w:eastAsiaTheme="minorEastAsia" w:hAnsi="Cambria Math" w:cs="Courier New"/>
+              <w:sz w:val="24"/>
+              <w:szCs w:val="24"/>
+            </w:rPr>
+            <m:t>C</m:t>
+          </m:r>
+          <m:d>
+            <m:dPr>
+              <m:ctrlPr>
+                <w:rPr>
+                  <w:rFonts w:ascii="Cambria Math" w:eastAsiaTheme="minorEastAsia" w:hAnsi="Cambria Math" w:cs="Courier New"/>
+                  <w:i/>
+                  <w:sz w:val="24"/>
+                  <w:szCs w:val="24"/>
+                </w:rPr>
+              </m:ctrlPr>
+            </m:dPr>
+            <m:e>
+              <m:r>
+                <w:rPr>
+                  <w:rFonts w:ascii="Cambria Math" w:eastAsiaTheme="minorEastAsia" w:hAnsi="Cambria Math" w:cs="Courier New"/>
+                  <w:sz w:val="24"/>
+                  <w:szCs w:val="24"/>
+                </w:rPr>
+                <m:t>n</m:t>
+              </m:r>
+            </m:e>
+          </m:d>
+          <m:r>
+            <w:rPr>
+              <w:rFonts w:ascii="Cambria Math" w:eastAsiaTheme="minorEastAsia" w:hAnsi="Cambria Math" w:cs="Courier New"/>
+              <w:sz w:val="24"/>
+              <w:szCs w:val="24"/>
+            </w:rPr>
+            <m:t xml:space="preserve"> ϵ </m:t>
+          </m:r>
+          <m:sSup>
+            <m:sSupPr>
+              <m:ctrlPr>
+                <w:rPr>
+                  <w:rFonts w:ascii="Cambria Math" w:eastAsiaTheme="minorEastAsia" w:hAnsi="Cambria Math" w:cs="Courier New"/>
+                  <w:i/>
+                  <w:sz w:val="24"/>
+                  <w:szCs w:val="24"/>
+                </w:rPr>
+              </m:ctrlPr>
+            </m:sSupPr>
+            <m:e>
+              <m:r>
+                <w:rPr>
+                  <w:rFonts w:ascii="Cambria Math" w:hAnsi="Cambria Math" w:cs="Courier New"/>
+                  <w:sz w:val="24"/>
+                  <w:szCs w:val="24"/>
+                </w:rPr>
+                <m:t>θ(n</m:t>
+              </m:r>
+            </m:e>
+            <m:sup>
+              <m:r>
+                <w:rPr>
+                  <w:rFonts w:ascii="Cambria Math" w:hAnsi="Cambria Math" w:cs="Courier New"/>
+                  <w:sz w:val="24"/>
+                  <w:szCs w:val="24"/>
+                </w:rPr>
+                <m:t>2</m:t>
+              </m:r>
+            </m:sup>
+          </m:sSup>
+          <m:r>
+            <w:rPr>
+              <w:rFonts w:ascii="Cambria Math" w:eastAsiaTheme="minorEastAsia" w:hAnsi="Cambria Math" w:cs="Courier New"/>
+              <w:sz w:val="24"/>
+              <w:szCs w:val="24"/>
+            </w:rPr>
+            <m:t>)</m:t>
+          </m:r>
+        </m:oMath>
+      </m:oMathPara>
     </w:p>
     <w:p>
       <w:pPr>
@@ -1258,47 +1624,7 @@
         <w:rPr>
           <w:rFonts w:ascii="Courier New" w:hAnsi="Courier New" w:cs="Courier New"/>
         </w:rPr>
-        <w:t xml:space="preserve">func </w:t>
-      </w:r>
-      <w:r>
-        <w:rPr>
-          <w:rFonts w:ascii="Courier New" w:hAnsi="Courier New" w:cs="Courier New"/>
-          <w:color w:val="FF0000"/>
-        </w:rPr>
-        <w:t>m</w:t>
-      </w:r>
-      <w:r>
-        <w:rPr>
-          <w:rFonts w:ascii="Courier New" w:hAnsi="Courier New" w:cs="Courier New"/>
-          <w:color w:val="FF0000"/>
-        </w:rPr>
-        <w:t>erge</w:t>
-      </w:r>
-      <w:r>
-        <w:rPr>
-          <w:rFonts w:ascii="Courier New" w:hAnsi="Courier New" w:cs="Courier New"/>
-          <w:color w:val="FF0000"/>
-        </w:rPr>
-        <w:t>_sum</w:t>
-      </w:r>
-      <w:r>
-        <w:rPr>
-          <w:rFonts w:ascii="Courier New" w:hAnsi="Courier New" w:cs="Courier New"/>
-        </w:rPr>
-        <w:t>(</w:t>
-      </w:r>
-      <w:r>
-        <w:rPr>
-          <w:rFonts w:ascii="Courier New" w:hAnsi="Courier New" w:cs="Courier New"/>
-          <w:color w:val="7030A0"/>
-        </w:rPr>
-        <w:t>array</w:t>
-      </w:r>
-      <w:r>
-        <w:rPr>
-          <w:rFonts w:ascii="Courier New" w:hAnsi="Courier New" w:cs="Courier New"/>
-        </w:rPr>
-        <w:t>)</w:t>
+        <w:t>LOW_VAL = lowest value we are representing in array</w:t>
       </w:r>
     </w:p>
     <w:p>
@@ -1315,13 +1641,6 @@
           <w:rFonts w:ascii="Courier New" w:hAnsi="Courier New" w:cs="Courier New"/>
         </w:rPr>
       </w:pPr>
-      <w:r>
-        <w:rPr>
-          <w:rFonts w:ascii="Courier New" w:hAnsi="Courier New" w:cs="Courier New"/>
-        </w:rPr>
-        <w:tab/>
-        <w:t>if n == 1</w:t>
-      </w:r>
     </w:p>
     <w:p>
       <w:pPr>
@@ -1341,6 +1660,75 @@
         <w:rPr>
           <w:rFonts w:ascii="Courier New" w:hAnsi="Courier New" w:cs="Courier New"/>
         </w:rPr>
+        <w:t xml:space="preserve">func </w:t>
+      </w:r>
+      <w:r>
+        <w:rPr>
+          <w:rFonts w:ascii="Courier New" w:hAnsi="Courier New" w:cs="Courier New"/>
+          <w:color w:val="FF0000"/>
+        </w:rPr>
+        <w:t>merge_sum</w:t>
+      </w:r>
+      <w:r>
+        <w:rPr>
+          <w:rFonts w:ascii="Courier New" w:hAnsi="Courier New" w:cs="Courier New"/>
+        </w:rPr>
+        <w:t>(</w:t>
+      </w:r>
+      <w:r>
+        <w:rPr>
+          <w:rFonts w:ascii="Courier New" w:hAnsi="Courier New" w:cs="Courier New"/>
+          <w:color w:val="7030A0"/>
+        </w:rPr>
+        <w:t>array</w:t>
+      </w:r>
+      <w:r>
+        <w:rPr>
+          <w:rFonts w:ascii="Courier New" w:hAnsi="Courier New" w:cs="Courier New"/>
+        </w:rPr>
+        <w:t>)</w:t>
+      </w:r>
+    </w:p>
+    <w:p>
+      <w:pPr>
+        <w:pStyle w:val="ListParagraph"/>
+        <w:pBdr>
+          <w:top w:val="single" w:sz="4" w:space="1" w:color="auto"/>
+          <w:left w:val="single" w:sz="4" w:space="4" w:color="auto"/>
+          <w:bottom w:val="single" w:sz="4" w:space="1" w:color="auto"/>
+          <w:right w:val="single" w:sz="4" w:space="12" w:color="auto"/>
+        </w:pBdr>
+        <w:ind w:left="765"/>
+        <w:rPr>
+          <w:rFonts w:ascii="Courier New" w:hAnsi="Courier New" w:cs="Courier New"/>
+        </w:rPr>
+      </w:pPr>
+      <w:r>
+        <w:rPr>
+          <w:rFonts w:ascii="Courier New" w:hAnsi="Courier New" w:cs="Courier New"/>
+        </w:rPr>
+        <w:tab/>
+        <w:t>if n == 1</w:t>
+      </w:r>
+    </w:p>
+    <w:p>
+      <w:pPr>
+        <w:pStyle w:val="ListParagraph"/>
+        <w:pBdr>
+          <w:top w:val="single" w:sz="4" w:space="1" w:color="auto"/>
+          <w:left w:val="single" w:sz="4" w:space="4" w:color="auto"/>
+          <w:bottom w:val="single" w:sz="4" w:space="1" w:color="auto"/>
+          <w:right w:val="single" w:sz="4" w:space="12" w:color="auto"/>
+        </w:pBdr>
+        <w:ind w:left="765"/>
+        <w:rPr>
+          <w:rFonts w:ascii="Courier New" w:hAnsi="Courier New" w:cs="Courier New"/>
+        </w:rPr>
+      </w:pPr>
+      <w:r>
+        <w:rPr>
+          <w:rFonts w:ascii="Courier New" w:hAnsi="Courier New" w:cs="Courier New"/>
+        </w:rPr>
         <w:tab/>
       </w:r>
       <w:r>
@@ -1350,7 +1738,6 @@
         <w:tab/>
         <w:t xml:space="preserve">return </w:t>
       </w:r>
-      <w:proofErr w:type="gramStart"/>
       <w:r>
         <w:rPr>
           <w:rFonts w:ascii="Courier New" w:hAnsi="Courier New" w:cs="Courier New"/>
@@ -1362,14 +1749,7 @@
         <w:rPr>
           <w:rFonts w:ascii="Courier New" w:hAnsi="Courier New" w:cs="Courier New"/>
         </w:rPr>
-        <w:t>[</w:t>
-      </w:r>
-      <w:proofErr w:type="gramEnd"/>
-      <w:r>
-        <w:rPr>
-          <w:rFonts w:ascii="Courier New" w:hAnsi="Courier New" w:cs="Courier New"/>
-        </w:rPr>
-        <w:t xml:space="preserve">0], </w:t>
+        <w:t xml:space="preserve">[0], </w:t>
       </w:r>
       <w:r>
         <w:rPr>
@@ -2129,14 +2509,7 @@
           <w:rFonts w:ascii="Courier New" w:hAnsi="Courier New" w:cs="Courier New"/>
           <w:color w:val="70AD47" w:themeColor="accent6"/>
         </w:rPr>
-        <w:t>right</w:t>
-      </w:r>
-      <w:r>
-        <w:rPr>
-          <w:rFonts w:ascii="Courier New" w:hAnsi="Courier New" w:cs="Courier New"/>
-          <w:color w:val="70AD47" w:themeColor="accent6"/>
-        </w:rPr>
-        <w:t xml:space="preserve">_sum </w:t>
+        <w:t xml:space="preserve">right_sum </w:t>
       </w:r>
       <w:r>
         <w:rPr>
@@ -2165,14 +2538,7 @@
           <w:rFonts w:ascii="Courier New" w:hAnsi="Courier New" w:cs="Courier New"/>
           <w:color w:val="833C0B" w:themeColor="accent2" w:themeShade="80"/>
         </w:rPr>
-        <w:t>right</w:t>
-      </w:r>
-      <w:r>
-        <w:rPr>
-          <w:rFonts w:ascii="Courier New" w:hAnsi="Courier New" w:cs="Courier New"/>
-          <w:color w:val="833C0B" w:themeColor="accent2" w:themeShade="80"/>
-        </w:rPr>
-        <w:t xml:space="preserve">_max </w:t>
+        <w:t xml:space="preserve">right_max </w:t>
       </w:r>
       <w:r>
         <w:rPr>
@@ -2268,14 +2634,7 @@
           <w:rFonts w:ascii="Courier New" w:hAnsi="Courier New" w:cs="Courier New"/>
           <w:color w:val="70AD47" w:themeColor="accent6"/>
         </w:rPr>
-        <w:t>right_sum</w:t>
-      </w:r>
-      <w:r>
-        <w:rPr>
-          <w:rFonts w:ascii="Courier New" w:hAnsi="Courier New" w:cs="Courier New"/>
-          <w:color w:val="70AD47" w:themeColor="accent6"/>
-        </w:rPr>
-        <w:t xml:space="preserve"> </w:t>
+        <w:t xml:space="preserve">right_sum </w:t>
       </w:r>
       <w:r>
         <w:rPr>
@@ -2323,14 +2682,7 @@
           <w:rFonts w:ascii="Courier New" w:hAnsi="Courier New" w:cs="Courier New"/>
           <w:color w:val="70AD47" w:themeColor="accent6"/>
         </w:rPr>
-        <w:t>right_sum</w:t>
-      </w:r>
-      <w:r>
-        <w:rPr>
-          <w:rFonts w:ascii="Courier New" w:hAnsi="Courier New" w:cs="Courier New"/>
-          <w:color w:val="70AD47" w:themeColor="accent6"/>
-        </w:rPr>
-        <w:t xml:space="preserve"> </w:t>
+        <w:t xml:space="preserve">right_sum </w:t>
       </w:r>
       <w:r>
         <w:rPr>
@@ -2343,14 +2695,7 @@
           <w:rFonts w:ascii="Courier New" w:hAnsi="Courier New" w:cs="Courier New"/>
           <w:color w:val="833C0B" w:themeColor="accent2" w:themeShade="80"/>
         </w:rPr>
-        <w:t>right</w:t>
-      </w:r>
-      <w:r>
-        <w:rPr>
-          <w:rFonts w:ascii="Courier New" w:hAnsi="Courier New" w:cs="Courier New"/>
-          <w:color w:val="833C0B" w:themeColor="accent2" w:themeShade="80"/>
-        </w:rPr>
-        <w:t>_max</w:t>
+        <w:t>right_max</w:t>
       </w:r>
     </w:p>
     <w:p>
@@ -2391,14 +2736,7 @@
           <w:rFonts w:ascii="Courier New" w:hAnsi="Courier New" w:cs="Courier New"/>
           <w:color w:val="833C0B" w:themeColor="accent2" w:themeShade="80"/>
         </w:rPr>
-        <w:t>right</w:t>
-      </w:r>
-      <w:r>
-        <w:rPr>
-          <w:rFonts w:ascii="Courier New" w:hAnsi="Courier New" w:cs="Courier New"/>
-          <w:color w:val="833C0B" w:themeColor="accent2" w:themeShade="80"/>
-        </w:rPr>
-        <w:t xml:space="preserve">_max </w:t>
+        <w:t xml:space="preserve">right_max </w:t>
       </w:r>
       <w:r>
         <w:rPr>
@@ -2513,16 +2851,8 @@
         <w:rPr>
           <w:rFonts w:ascii="Courier New" w:hAnsi="Courier New" w:cs="Courier New"/>
         </w:rPr>
-        <w:t xml:space="preserve">= </w:t>
-      </w:r>
-      <w:proofErr w:type="gramStart"/>
-      <w:r>
-        <w:rPr>
-          <w:rFonts w:ascii="Courier New" w:hAnsi="Courier New" w:cs="Courier New"/>
-        </w:rPr>
-        <w:t>max(</w:t>
-      </w:r>
-      <w:proofErr w:type="gramEnd"/>
+        <w:t>= max(</w:t>
+      </w:r>
       <w:r>
         <w:rPr>
           <w:rFonts w:ascii="Courier New" w:hAnsi="Courier New" w:cs="Courier New"/>
@@ -2577,16 +2907,8 @@
         <w:rPr>
           <w:rFonts w:ascii="Courier New" w:hAnsi="Courier New" w:cs="Courier New"/>
         </w:rPr>
-        <w:t xml:space="preserve">= </w:t>
-      </w:r>
-      <w:proofErr w:type="gramStart"/>
-      <w:r>
-        <w:rPr>
-          <w:rFonts w:ascii="Courier New" w:hAnsi="Courier New" w:cs="Courier New"/>
-        </w:rPr>
-        <w:t>max(</w:t>
-      </w:r>
-      <w:proofErr w:type="gramEnd"/>
+        <w:t>= max(</w:t>
+      </w:r>
       <w:r>
         <w:rPr>
           <w:rFonts w:ascii="Courier New" w:hAnsi="Courier New" w:cs="Courier New"/>
@@ -2719,53 +3041,683 @@
           <w:szCs w:val="24"/>
         </w:rPr>
       </w:pPr>
+    </w:p>
+    <w:p>
+      <w:pPr>
+        <w:rPr>
+          <w:rFonts w:ascii="Courier New" w:hAnsi="Courier New" w:cs="Courier New"/>
+          <w:sz w:val="24"/>
+          <w:szCs w:val="24"/>
+        </w:rPr>
+      </w:pPr>
+      <w:r>
+        <w:rPr>
+          <w:rFonts w:ascii="Courier New" w:hAnsi="Courier New" w:cs="Courier New"/>
+          <w:sz w:val="24"/>
+          <w:szCs w:val="24"/>
+        </w:rPr>
+        <w:t>Complexity Class:</w:t>
+      </w:r>
+    </w:p>
+    <w:p>
+      <w:pPr>
+        <w:rPr>
+          <w:rFonts w:ascii="Courier New" w:hAnsi="Courier New" w:cs="Courier New"/>
+          <w:sz w:val="24"/>
+          <w:szCs w:val="24"/>
+        </w:rPr>
+      </w:pPr>
+      <w:r>
+        <w:rPr>
+          <w:rFonts w:ascii="Courier New" w:hAnsi="Courier New" w:cs="Courier New"/>
+          <w:sz w:val="24"/>
+          <w:szCs w:val="24"/>
+        </w:rPr>
+        <w:t xml:space="preserve">Virtually identical to </w:t>
+      </w:r>
+      <w:proofErr w:type="spellStart"/>
+      <w:r>
+        <w:rPr>
+          <w:rFonts w:ascii="Courier New" w:hAnsi="Courier New" w:cs="Courier New"/>
+          <w:sz w:val="24"/>
+          <w:szCs w:val="24"/>
+        </w:rPr>
+        <w:t>MergeS</w:t>
+      </w:r>
+      <w:r>
+        <w:rPr>
+          <w:rFonts w:ascii="Courier New" w:hAnsi="Courier New" w:cs="Courier New"/>
+          <w:sz w:val="24"/>
+          <w:szCs w:val="24"/>
+        </w:rPr>
+        <w:t>ort</w:t>
+      </w:r>
+      <w:proofErr w:type="spellEnd"/>
+      <w:r>
+        <w:rPr>
+          <w:rFonts w:ascii="Courier New" w:hAnsi="Courier New" w:cs="Courier New"/>
+          <w:sz w:val="24"/>
+          <w:szCs w:val="24"/>
+        </w:rPr>
+        <w:t xml:space="preserve">. We split the array in two, yielding b of 2. We have to solve for every part we divide into, yielding </w:t>
+      </w:r>
+      <w:proofErr w:type="gramStart"/>
+      <w:r>
+        <w:rPr>
+          <w:rFonts w:ascii="Courier New" w:hAnsi="Courier New" w:cs="Courier New"/>
+          <w:sz w:val="24"/>
+          <w:szCs w:val="24"/>
+        </w:rPr>
+        <w:t>a</w:t>
+      </w:r>
+      <w:proofErr w:type="gramEnd"/>
+      <w:r>
+        <w:rPr>
+          <w:rFonts w:ascii="Courier New" w:hAnsi="Courier New" w:cs="Courier New"/>
+          <w:sz w:val="24"/>
+          <w:szCs w:val="24"/>
+        </w:rPr>
+        <w:t xml:space="preserve"> of 2. There are three cases we have to cover once the array has been split.</w:t>
+      </w:r>
+      <w:r>
+        <w:rPr>
+          <w:rFonts w:ascii="Courier New" w:hAnsi="Courier New" w:cs="Courier New"/>
+          <w:sz w:val="24"/>
+          <w:szCs w:val="24"/>
+        </w:rPr>
+        <w:t xml:space="preserve"> Sum is within the left half, right half, or spans the middle and it in both. Left and right is easy to check as it is returned, but we have an </w:t>
+      </w:r>
+      <m:oMath>
+        <m:r>
+          <w:rPr>
+            <w:rFonts w:ascii="Cambria Math" w:hAnsi="Cambria Math" w:cs="Courier New"/>
+            <w:sz w:val="24"/>
+            <w:szCs w:val="24"/>
+          </w:rPr>
+          <m:t>θ(n)</m:t>
+        </m:r>
+      </m:oMath>
+      <w:r>
+        <w:rPr>
+          <w:rFonts w:ascii="Courier New" w:eastAsiaTheme="minorEastAsia" w:hAnsi="Courier New" w:cs="Courier New"/>
+          <w:sz w:val="24"/>
+          <w:szCs w:val="24"/>
+        </w:rPr>
+        <w:t xml:space="preserve"> runtime solution to checking that spanning case. </w:t>
+      </w:r>
+    </w:p>
+    <w:p>
+      <w:pPr>
+        <w:rPr>
+          <w:rFonts w:ascii="Courier New" w:hAnsi="Courier New" w:cs="Courier New"/>
+          <w:sz w:val="24"/>
+          <w:szCs w:val="24"/>
+        </w:rPr>
+      </w:pPr>
+    </w:p>
+    <w:p>
+      <w:pPr>
+        <w:rPr>
+          <w:rFonts w:ascii="Courier New" w:eastAsiaTheme="minorEastAsia" w:hAnsi="Courier New" w:cs="Courier New"/>
+          <w:sz w:val="24"/>
+          <w:szCs w:val="24"/>
+        </w:rPr>
+      </w:pPr>
+      <m:oMathPara>
+        <m:oMath>
+          <m:r>
+            <w:rPr>
+              <w:rFonts w:ascii="Cambria Math" w:hAnsi="Cambria Math" w:cs="Courier New"/>
+              <w:sz w:val="24"/>
+              <w:szCs w:val="24"/>
+            </w:rPr>
+            <m:t>T</m:t>
+          </m:r>
+          <m:d>
+            <m:dPr>
+              <m:ctrlPr>
+                <w:rPr>
+                  <w:rFonts w:ascii="Cambria Math" w:hAnsi="Cambria Math" w:cs="Courier New"/>
+                  <w:i/>
+                  <w:sz w:val="24"/>
+                  <w:szCs w:val="24"/>
+                </w:rPr>
+              </m:ctrlPr>
+            </m:dPr>
+            <m:e>
+              <m:r>
+                <w:rPr>
+                  <w:rFonts w:ascii="Cambria Math" w:hAnsi="Cambria Math" w:cs="Courier New"/>
+                  <w:sz w:val="24"/>
+                  <w:szCs w:val="24"/>
+                </w:rPr>
+                <m:t>n</m:t>
+              </m:r>
+            </m:e>
+          </m:d>
+          <m:r>
+            <w:rPr>
+              <w:rFonts w:ascii="Cambria Math" w:hAnsi="Cambria Math" w:cs="Courier New"/>
+              <w:sz w:val="24"/>
+              <w:szCs w:val="24"/>
+            </w:rPr>
+            <m:t>=2T</m:t>
+          </m:r>
+          <m:d>
+            <m:dPr>
+              <m:ctrlPr>
+                <w:rPr>
+                  <w:rFonts w:ascii="Cambria Math" w:hAnsi="Cambria Math" w:cs="Courier New"/>
+                  <w:i/>
+                  <w:sz w:val="24"/>
+                  <w:szCs w:val="24"/>
+                </w:rPr>
+              </m:ctrlPr>
+            </m:dPr>
+            <m:e>
+              <m:f>
+                <m:fPr>
+                  <m:ctrlPr>
+                    <w:rPr>
+                      <w:rFonts w:ascii="Cambria Math" w:hAnsi="Cambria Math" w:cs="Courier New"/>
+                      <w:i/>
+                      <w:sz w:val="24"/>
+                      <w:szCs w:val="24"/>
+                    </w:rPr>
+                  </m:ctrlPr>
+                </m:fPr>
+                <m:num>
+                  <m:r>
+                    <w:rPr>
+                      <w:rFonts w:ascii="Cambria Math" w:hAnsi="Cambria Math" w:cs="Courier New"/>
+                      <w:sz w:val="24"/>
+                      <w:szCs w:val="24"/>
+                    </w:rPr>
+                    <m:t>n</m:t>
+                  </m:r>
+                </m:num>
+                <m:den>
+                  <m:r>
+                    <w:rPr>
+                      <w:rFonts w:ascii="Cambria Math" w:hAnsi="Cambria Math" w:cs="Courier New"/>
+                      <w:sz w:val="24"/>
+                      <w:szCs w:val="24"/>
+                    </w:rPr>
+                    <m:t>2</m:t>
+                  </m:r>
+                </m:den>
+              </m:f>
+            </m:e>
+          </m:d>
+          <m:r>
+            <w:rPr>
+              <w:rFonts w:ascii="Cambria Math" w:hAnsi="Cambria Math" w:cs="Courier New"/>
+              <w:sz w:val="24"/>
+              <w:szCs w:val="24"/>
+            </w:rPr>
+            <m:t>+ θ(n)</m:t>
+          </m:r>
+        </m:oMath>
+      </m:oMathPara>
+    </w:p>
+    <w:p>
+      <w:pPr>
+        <w:rPr>
+          <w:rFonts w:ascii="Courier New" w:eastAsiaTheme="minorEastAsia" w:hAnsi="Courier New" w:cs="Courier New"/>
+          <w:sz w:val="24"/>
+          <w:szCs w:val="24"/>
+        </w:rPr>
+      </w:pPr>
+      <m:oMathPara>
+        <m:oMath>
+          <m:r>
+            <w:rPr>
+              <w:rFonts w:ascii="Cambria Math" w:hAnsi="Cambria Math" w:cs="Courier New"/>
+              <w:sz w:val="24"/>
+              <w:szCs w:val="24"/>
+            </w:rPr>
+            <m:t xml:space="preserve">Master </m:t>
+          </m:r>
+          <m:r>
+            <w:rPr>
+              <w:rFonts w:ascii="Cambria Math" w:hAnsi="Cambria Math" w:cs="Courier New"/>
+              <w:sz w:val="24"/>
+              <w:szCs w:val="24"/>
+            </w:rPr>
+            <m:t>T</m:t>
+          </m:r>
+          <m:r>
+            <w:rPr>
+              <w:rFonts w:ascii="Cambria Math" w:hAnsi="Cambria Math" w:cs="Courier New"/>
+              <w:sz w:val="24"/>
+              <w:szCs w:val="24"/>
+            </w:rPr>
+            <m:t>heorem</m:t>
+          </m:r>
+          <m:r>
+            <w:rPr>
+              <w:rFonts w:ascii="Cambria Math" w:eastAsiaTheme="minorEastAsia" w:hAnsi="Cambria Math" w:cs="Courier New"/>
+              <w:sz w:val="24"/>
+              <w:szCs w:val="24"/>
+            </w:rPr>
+            <m:t>:</m:t>
+          </m:r>
+        </m:oMath>
+      </m:oMathPara>
+    </w:p>
+    <w:p>
+      <w:pPr>
+        <w:rPr>
+          <w:rFonts w:ascii="Courier New" w:eastAsiaTheme="minorEastAsia" w:hAnsi="Courier New" w:cs="Courier New"/>
+          <w:sz w:val="24"/>
+          <w:szCs w:val="24"/>
+        </w:rPr>
+      </w:pPr>
+      <m:oMathPara>
+        <m:oMath>
+          <m:r>
+            <w:rPr>
+              <w:rFonts w:ascii="Cambria Math" w:eastAsiaTheme="minorEastAsia" w:hAnsi="Cambria Math" w:cs="Courier New"/>
+              <w:sz w:val="24"/>
+              <w:szCs w:val="24"/>
+            </w:rPr>
+            <m:t>a=2</m:t>
+          </m:r>
+        </m:oMath>
+      </m:oMathPara>
+    </w:p>
+    <w:p>
+      <w:pPr>
+        <w:rPr>
+          <w:rFonts w:ascii="Courier New" w:eastAsiaTheme="minorEastAsia" w:hAnsi="Courier New" w:cs="Courier New"/>
+          <w:sz w:val="24"/>
+          <w:szCs w:val="24"/>
+        </w:rPr>
+      </w:pPr>
+      <m:oMathPara>
+        <m:oMath>
+          <m:r>
+            <w:rPr>
+              <w:rFonts w:ascii="Cambria Math" w:eastAsiaTheme="minorEastAsia" w:hAnsi="Cambria Math" w:cs="Courier New"/>
+              <w:sz w:val="24"/>
+              <w:szCs w:val="24"/>
+            </w:rPr>
+            <m:t>b=2</m:t>
+          </m:r>
+        </m:oMath>
+      </m:oMathPara>
+    </w:p>
+    <w:p>
+      <w:pPr>
+        <w:rPr>
+          <w:rFonts w:ascii="Courier New" w:eastAsiaTheme="minorEastAsia" w:hAnsi="Courier New" w:cs="Courier New"/>
+          <w:sz w:val="24"/>
+          <w:szCs w:val="24"/>
+        </w:rPr>
+      </w:pPr>
+      <m:oMathPara>
+        <m:oMath>
+          <m:r>
+            <w:rPr>
+              <w:rFonts w:ascii="Cambria Math" w:eastAsiaTheme="minorEastAsia" w:hAnsi="Cambria Math" w:cs="Courier New"/>
+              <w:sz w:val="24"/>
+              <w:szCs w:val="24"/>
+            </w:rPr>
+            <m:t>d=1</m:t>
+          </m:r>
+        </m:oMath>
+      </m:oMathPara>
+    </w:p>
+    <w:p>
+      <w:pPr>
+        <w:rPr>
+          <w:rFonts w:ascii="Courier New" w:hAnsi="Courier New" w:cs="Courier New"/>
+          <w:sz w:val="24"/>
+          <w:szCs w:val="24"/>
+        </w:rPr>
+      </w:pPr>
+      <m:oMathPara>
+        <m:oMath>
+          <m:r>
+            <w:rPr>
+              <w:rFonts w:ascii="Cambria Math" w:hAnsi="Cambria Math" w:cs="Courier New"/>
+              <w:sz w:val="24"/>
+              <w:szCs w:val="24"/>
+            </w:rPr>
+            <m:t>Therefore:a=</m:t>
+          </m:r>
+          <m:sSup>
+            <m:sSupPr>
+              <m:ctrlPr>
+                <w:rPr>
+                  <w:rFonts w:ascii="Cambria Math" w:hAnsi="Cambria Math" w:cs="Courier New"/>
+                  <w:i/>
+                  <w:sz w:val="24"/>
+                  <w:szCs w:val="24"/>
+                </w:rPr>
+              </m:ctrlPr>
+            </m:sSupPr>
+            <m:e>
+              <m:r>
+                <w:rPr>
+                  <w:rFonts w:ascii="Cambria Math" w:hAnsi="Cambria Math" w:cs="Courier New"/>
+                  <w:sz w:val="24"/>
+                  <w:szCs w:val="24"/>
+                </w:rPr>
+                <m:t>b</m:t>
+              </m:r>
+            </m:e>
+            <m:sup>
+              <m:r>
+                <w:rPr>
+                  <w:rFonts w:ascii="Cambria Math" w:hAnsi="Cambria Math" w:cs="Courier New"/>
+                  <w:sz w:val="24"/>
+                  <w:szCs w:val="24"/>
+                </w:rPr>
+                <m:t>d</m:t>
+              </m:r>
+            </m:sup>
+          </m:sSup>
+          <m:r>
+            <w:rPr>
+              <w:rFonts w:ascii="Cambria Math" w:hAnsi="Cambria Math" w:cs="Courier New"/>
+              <w:sz w:val="24"/>
+              <w:szCs w:val="24"/>
+            </w:rPr>
+            <m:t xml:space="preserve"> </m:t>
+          </m:r>
+          <m:r>
+            <w:rPr>
+              <w:rFonts w:ascii="Cambria Math" w:hAnsi="Cambria Math" w:cs="Courier New"/>
+              <w:sz w:val="24"/>
+              <w:szCs w:val="24"/>
+            </w:rPr>
+            <m:t>yields</m:t>
+          </m:r>
+          <m:r>
+            <w:rPr>
+              <w:rFonts w:ascii="Cambria Math" w:hAnsi="Cambria Math" w:cs="Courier New"/>
+              <w:sz w:val="24"/>
+              <w:szCs w:val="24"/>
+            </w:rPr>
+            <m:t xml:space="preserve"> θ(n</m:t>
+          </m:r>
+          <m:func>
+            <m:funcPr>
+              <m:ctrlPr>
+                <w:rPr>
+                  <w:rFonts w:ascii="Cambria Math" w:hAnsi="Cambria Math" w:cs="Courier New"/>
+                  <w:i/>
+                  <w:sz w:val="24"/>
+                  <w:szCs w:val="24"/>
+                </w:rPr>
+              </m:ctrlPr>
+            </m:funcPr>
+            <m:fName>
+              <m:r>
+                <m:rPr>
+                  <m:sty m:val="p"/>
+                </m:rPr>
+                <w:rPr>
+                  <w:rFonts w:ascii="Cambria Math" w:hAnsi="Cambria Math" w:cs="Courier New"/>
+                  <w:sz w:val="24"/>
+                  <w:szCs w:val="24"/>
+                </w:rPr>
+                <m:t>log</m:t>
+              </m:r>
+            </m:fName>
+            <m:e>
+              <m:r>
+                <w:rPr>
+                  <w:rFonts w:ascii="Cambria Math" w:hAnsi="Cambria Math" w:cs="Courier New"/>
+                  <w:sz w:val="24"/>
+                  <w:szCs w:val="24"/>
+                </w:rPr>
+                <m:t>n</m:t>
+              </m:r>
+            </m:e>
+          </m:func>
+          <m:r>
+            <w:rPr>
+              <w:rFonts w:ascii="Cambria Math" w:hAnsi="Cambria Math" w:cs="Courier New"/>
+              <w:sz w:val="24"/>
+              <w:szCs w:val="24"/>
+            </w:rPr>
+            <m:t>)</m:t>
+          </m:r>
+        </m:oMath>
+      </m:oMathPara>
+    </w:p>
+    <w:p>
+      <w:pPr>
+        <w:rPr>
+          <w:rFonts w:ascii="Courier New" w:hAnsi="Courier New" w:cs="Courier New"/>
+          <w:sz w:val="24"/>
+          <w:szCs w:val="24"/>
+        </w:rPr>
+      </w:pPr>
+    </w:p>
+    <w:p>
+      <w:pPr>
+        <w:rPr>
+          <w:rFonts w:ascii="Courier New" w:hAnsi="Courier New" w:cs="Courier New"/>
+          <w:sz w:val="24"/>
+          <w:szCs w:val="24"/>
+        </w:rPr>
+      </w:pPr>
+      <w:r>
+        <w:rPr>
+          <w:rFonts w:ascii="Courier New" w:hAnsi="Courier New" w:cs="Courier New"/>
+          <w:sz w:val="24"/>
+          <w:szCs w:val="24"/>
+        </w:rPr>
+        <w:t xml:space="preserve">c) Correctness: The start is pretty straightforward. Style of </w:t>
+      </w:r>
+      <w:proofErr w:type="spellStart"/>
+      <w:r>
+        <w:rPr>
+          <w:rFonts w:ascii="Courier New" w:hAnsi="Courier New" w:cs="Courier New"/>
+          <w:sz w:val="24"/>
+          <w:szCs w:val="24"/>
+        </w:rPr>
+        <w:t>MergeSort</w:t>
+      </w:r>
+      <w:proofErr w:type="spellEnd"/>
+      <w:r>
+        <w:rPr>
+          <w:rFonts w:ascii="Courier New" w:hAnsi="Courier New" w:cs="Courier New"/>
+          <w:sz w:val="24"/>
+          <w:szCs w:val="24"/>
+        </w:rPr>
+        <w:t>. Split the array over and over until we get down to single units. Now we come to the three case</w:t>
+      </w:r>
+      <w:r>
+        <w:rPr>
+          <w:rFonts w:ascii="Courier New" w:hAnsi="Courier New" w:cs="Courier New"/>
+          <w:sz w:val="24"/>
+          <w:szCs w:val="24"/>
+        </w:rPr>
+        <w:t xml:space="preserve">s: </w:t>
+      </w:r>
+    </w:p>
+    <w:p>
+      <w:pPr>
+        <w:rPr>
+          <w:rFonts w:ascii="Courier New" w:hAnsi="Courier New" w:cs="Courier New"/>
+          <w:sz w:val="24"/>
+          <w:szCs w:val="24"/>
+        </w:rPr>
+      </w:pPr>
+      <w:r>
+        <w:rPr>
+          <w:rFonts w:ascii="Courier New" w:hAnsi="Courier New" w:cs="Courier New"/>
+          <w:sz w:val="24"/>
+          <w:szCs w:val="24"/>
+        </w:rPr>
+        <w:t xml:space="preserve">The left side encompasses the entire subarray, </w:t>
+      </w:r>
+    </w:p>
+    <w:p>
+      <w:pPr>
+        <w:rPr>
+          <w:rFonts w:ascii="Courier New" w:hAnsi="Courier New" w:cs="Courier New"/>
+          <w:sz w:val="24"/>
+          <w:szCs w:val="24"/>
+        </w:rPr>
+      </w:pPr>
+      <w:r>
+        <w:rPr>
+          <w:rFonts w:ascii="Courier New" w:hAnsi="Courier New" w:cs="Courier New"/>
+          <w:sz w:val="24"/>
+          <w:szCs w:val="24"/>
+        </w:rPr>
+        <w:t>The right side encompasses the entire subarray, or</w:t>
+      </w:r>
+    </w:p>
+    <w:p>
+      <w:pPr>
+        <w:rPr>
+          <w:rFonts w:ascii="Courier New" w:hAnsi="Courier New" w:cs="Courier New"/>
+          <w:sz w:val="24"/>
+          <w:szCs w:val="24"/>
+        </w:rPr>
+      </w:pPr>
+      <w:r>
+        <w:rPr>
+          <w:rFonts w:ascii="Courier New" w:hAnsi="Courier New" w:cs="Courier New"/>
+          <w:sz w:val="24"/>
+          <w:szCs w:val="24"/>
+        </w:rPr>
+        <w:t>The subarray spans across the middle of both.</w:t>
+      </w:r>
+    </w:p>
+    <w:p>
+      <w:pPr>
+        <w:rPr>
+          <w:rFonts w:ascii="Courier New" w:hAnsi="Courier New" w:cs="Courier New"/>
+          <w:sz w:val="24"/>
+          <w:szCs w:val="24"/>
+        </w:rPr>
+      </w:pPr>
+      <w:r>
+        <w:rPr>
+          <w:rFonts w:ascii="Courier New" w:hAnsi="Courier New" w:cs="Courier New"/>
+          <w:sz w:val="24"/>
+          <w:szCs w:val="24"/>
+        </w:rPr>
+        <w:t xml:space="preserve">To cover the first two is trivial, we just compare them. Comparing against a spanning value is more challenging since we have to start from the inside of the two pieces returned from the previous calls. To accomplish </w:t>
+      </w:r>
+      <w:r>
+        <w:rPr>
+          <w:rFonts w:ascii="Courier New" w:hAnsi="Courier New" w:cs="Courier New"/>
+          <w:sz w:val="24"/>
+          <w:szCs w:val="24"/>
+        </w:rPr>
+        <w:t>this,</w:t>
+      </w:r>
+      <w:r>
+        <w:rPr>
+          <w:rFonts w:ascii="Courier New" w:hAnsi="Courier New" w:cs="Courier New"/>
+          <w:sz w:val="24"/>
+          <w:szCs w:val="24"/>
+        </w:rPr>
+        <w:t xml:space="preserve"> I </w:t>
+      </w:r>
+      <w:r>
+        <w:rPr>
+          <w:rFonts w:ascii="Courier New" w:hAnsi="Courier New" w:cs="Courier New"/>
+          <w:sz w:val="24"/>
+          <w:szCs w:val="24"/>
+        </w:rPr>
+        <w:t>loop through the left half from the end. It could be implemented a number of ways, iterating from the length to zero, or in my case (Python) calling reversed on it and iterating through it like normal. This could feasibly increase runtime, but it’s simply an implementation representation to iterate th</w:t>
+      </w:r>
+      <w:r>
+        <w:rPr>
+          <w:rFonts w:ascii="Courier New" w:hAnsi="Courier New" w:cs="Courier New"/>
+          <w:sz w:val="24"/>
+          <w:szCs w:val="24"/>
+        </w:rPr>
+        <w:t>rough from its end, to the 0th</w:t>
+      </w:r>
+      <w:r>
+        <w:rPr>
+          <w:rFonts w:ascii="Courier New" w:hAnsi="Courier New" w:cs="Courier New"/>
+          <w:sz w:val="24"/>
+          <w:szCs w:val="24"/>
+        </w:rPr>
+        <w:t xml:space="preserve">. Once we’ve locked in the maximal sum on the left, </w:t>
+      </w:r>
+      <w:r>
+        <w:rPr>
+          <w:rFonts w:ascii="Courier New" w:hAnsi="Courier New" w:cs="Courier New"/>
+          <w:sz w:val="24"/>
+          <w:szCs w:val="24"/>
+        </w:rPr>
+        <w:t>we move to the right side, iterate through is saving from 0</w:t>
+      </w:r>
+      <w:r>
+        <w:rPr>
+          <w:rFonts w:ascii="Courier New" w:hAnsi="Courier New" w:cs="Courier New"/>
+          <w:sz w:val="24"/>
+          <w:szCs w:val="24"/>
+          <w:vertAlign w:val="superscript"/>
+        </w:rPr>
+        <w:t>th</w:t>
+      </w:r>
+      <w:r>
+        <w:rPr>
+          <w:rFonts w:ascii="Courier New" w:hAnsi="Courier New" w:cs="Courier New"/>
+          <w:sz w:val="24"/>
+          <w:szCs w:val="24"/>
+        </w:rPr>
+        <w:t xml:space="preserve"> position outward. </w:t>
+      </w:r>
+    </w:p>
+    <w:p>
+      <w:pPr>
+        <w:rPr>
+          <w:rFonts w:ascii="Courier New" w:hAnsi="Courier New" w:cs="Courier New"/>
+          <w:sz w:val="24"/>
+          <w:szCs w:val="24"/>
+        </w:rPr>
+      </w:pPr>
+      <w:r>
+        <w:rPr>
+          <w:rFonts w:ascii="Courier New" w:hAnsi="Courier New" w:cs="Courier New"/>
+          <w:sz w:val="24"/>
+          <w:szCs w:val="24"/>
+        </w:rPr>
+        <w:lastRenderedPageBreak/>
+        <w:t>Once we have the maximum values coming from the middle of our soon-to-be-combined array we can add those two, get the max of the three values, and then return that value, with the combined array.</w:t>
+      </w:r>
+    </w:p>
+    <w:p>
+      <w:pPr>
+        <w:rPr>
+          <w:rFonts w:ascii="Courier New" w:hAnsi="Courier New" w:cs="Courier New"/>
+          <w:sz w:val="24"/>
+          <w:szCs w:val="24"/>
+        </w:rPr>
+      </w:pPr>
+    </w:p>
+    <w:p>
+      <w:pPr>
+        <w:rPr>
+          <w:rFonts w:ascii="Courier New" w:hAnsi="Courier New" w:cs="Courier New"/>
+          <w:sz w:val="24"/>
+          <w:szCs w:val="24"/>
+        </w:rPr>
+      </w:pPr>
+      <w:r>
+        <w:rPr>
+          <w:rFonts w:ascii="Courier New" w:hAnsi="Courier New" w:cs="Courier New"/>
+          <w:sz w:val="24"/>
+          <w:szCs w:val="24"/>
+        </w:rPr>
+        <w:t xml:space="preserve">d) This should be able to expand out to a second dimension. It would just have to </w:t>
+      </w:r>
       <w:bookmarkStart w:id="0" w:name="_GoBack"/>
       <w:bookmarkEnd w:id="0"/>
-    </w:p>
-    <w:p>
-      <w:pPr>
-        <w:rPr>
-          <w:rFonts w:ascii="Courier New" w:hAnsi="Courier New" w:cs="Courier New"/>
-          <w:sz w:val="24"/>
-          <w:szCs w:val="24"/>
-        </w:rPr>
-      </w:pPr>
-    </w:p>
-    <w:p>
-      <w:pPr>
-        <w:rPr>
-          <w:rFonts w:ascii="Courier New" w:hAnsi="Courier New" w:cs="Courier New"/>
-          <w:sz w:val="24"/>
-          <w:szCs w:val="24"/>
-        </w:rPr>
-      </w:pPr>
-    </w:p>
-    <w:p>
-      <w:pPr>
-        <w:rPr>
-          <w:rFonts w:ascii="Courier New" w:hAnsi="Courier New" w:cs="Courier New"/>
-          <w:sz w:val="24"/>
-          <w:szCs w:val="24"/>
-        </w:rPr>
-      </w:pPr>
-    </w:p>
-    <w:p>
-      <w:pPr>
-        <w:rPr>
-          <w:rFonts w:ascii="Courier New" w:hAnsi="Courier New" w:cs="Courier New"/>
-          <w:sz w:val="24"/>
-          <w:szCs w:val="24"/>
-        </w:rPr>
-      </w:pPr>
-    </w:p>
-    <w:p>
-      <w:pPr>
-        <w:rPr>
-          <w:rFonts w:ascii="Courier New" w:hAnsi="Courier New" w:cs="Courier New"/>
-          <w:sz w:val="24"/>
-          <w:szCs w:val="24"/>
-        </w:rPr>
-      </w:pPr>
     </w:p>
     <w:sectPr>
       <w:pgSz w:w="12240" w:h="15840"/>
@@ -3398,6 +4350,16 @@
       <w:contextualSpacing/>
     </w:pPr>
   </w:style>
+  <w:style w:type="character" w:styleId="PlaceholderText">
+    <w:name w:val="Placeholder Text"/>
+    <w:basedOn w:val="DefaultParagraphFont"/>
+    <w:uiPriority w:val="99"/>
+    <w:semiHidden/>
+    <w:rsid w:val="00522DBB"/>
+    <w:rPr>
+      <w:color w:val="808080"/>
+    </w:rPr>
+  </w:style>
 </w:styles>
 </file>
 

</xml_diff>